<commit_message>
CHANGES: - fix elenco tabelle casi uso
</commit_message>
<xml_diff>
--- a/analisi/tabelle_e_glossario/elenco_tabelle_casi_uso.docx
+++ b/analisi/tabelle_e_glossario/elenco_tabelle_casi_uso.docx
@@ -4,8 +4,6 @@
   <w:body>
     <w:p>
       <w:pPr>
-        <w:ind w:left="360"/>
-        <w:jc w:val="both"/>
         <w:rPr>
           <w:rFonts w:ascii="CMU Serif Roman" w:hAnsi="CMU Serif Roman"/>
           <w:sz w:val="20"/>
@@ -23,8 +21,6 @@
     </w:p>
     <w:p>
       <w:pPr>
-        <w:ind w:left="360"/>
-        <w:jc w:val="both"/>
         <w:rPr>
           <w:rFonts w:ascii="CMU Serif Roman" w:hAnsi="CMU Serif Roman"/>
           <w:sz w:val="20"/>
@@ -42,8 +38,23 @@
     </w:p>
     <w:p>
       <w:pPr>
-        <w:ind w:left="360"/>
-        <w:jc w:val="both"/>
+        <w:rPr>
+          <w:rFonts w:ascii="CMU Serif Roman" w:hAnsi="CMU Serif Roman"/>
+          <w:sz w:val="20"/>
+          <w:szCs w:val="20"/>
+        </w:rPr>
+      </w:pPr>
+      <w:r>
+        <w:rPr>
+          <w:rFonts w:ascii="CMU Serif Roman" w:hAnsi="CMU Serif Roman"/>
+          <w:sz w:val="20"/>
+          <w:szCs w:val="20"/>
+        </w:rPr>
+        <w:t>GestioneFerieImpiegato</w:t>
+      </w:r>
+    </w:p>
+    <w:p>
+      <w:pPr>
         <w:rPr>
           <w:rFonts w:ascii="CMU Serif Roman" w:hAnsi="CMU Serif Roman"/>
           <w:sz w:val="20"/>
@@ -61,46 +72,6 @@
     </w:p>
     <w:p>
       <w:pPr>
-        <w:ind w:left="360"/>
-        <w:jc w:val="both"/>
-        <w:rPr>
-          <w:rFonts w:ascii="CMU Serif Roman" w:hAnsi="CMU Serif Roman"/>
-          <w:sz w:val="20"/>
-          <w:szCs w:val="20"/>
-        </w:rPr>
-      </w:pPr>
-      <w:r>
-        <w:rPr>
-          <w:rFonts w:ascii="CMU Serif Roman" w:hAnsi="CMU Serif Roman"/>
-          <w:sz w:val="20"/>
-          <w:szCs w:val="20"/>
-        </w:rPr>
-        <w:t>CalcoloRemunerazioneImpiegato</w:t>
-      </w:r>
-    </w:p>
-    <w:p>
-      <w:pPr>
-        <w:ind w:left="360"/>
-        <w:jc w:val="both"/>
-        <w:rPr>
-          <w:rFonts w:ascii="CMU Serif Roman" w:hAnsi="CMU Serif Roman"/>
-          <w:sz w:val="20"/>
-          <w:szCs w:val="20"/>
-        </w:rPr>
-      </w:pPr>
-      <w:r>
-        <w:rPr>
-          <w:rFonts w:ascii="CMU Serif Roman" w:hAnsi="CMU Serif Roman"/>
-          <w:sz w:val="20"/>
-          <w:szCs w:val="20"/>
-        </w:rPr>
-        <w:t>GestioneFerieImpiegato</w:t>
-      </w:r>
-    </w:p>
-    <w:p>
-      <w:pPr>
-        <w:ind w:left="360"/>
-        <w:jc w:val="both"/>
         <w:rPr>
           <w:rFonts w:ascii="CMU Serif Roman" w:hAnsi="CMU Serif Roman"/>
           <w:sz w:val="20"/>
@@ -118,8 +89,6 @@
     </w:p>
     <w:p>
       <w:pPr>
-        <w:ind w:left="360"/>
-        <w:jc w:val="both"/>
         <w:rPr>
           <w:rFonts w:ascii="CMU Serif Roman" w:hAnsi="CMU Serif Roman"/>
           <w:sz w:val="20"/>
@@ -137,8 +106,6 @@
     </w:p>
     <w:p>
       <w:pPr>
-        <w:ind w:left="360"/>
-        <w:jc w:val="both"/>
         <w:rPr>
           <w:rFonts w:ascii="CMU Serif Roman" w:hAnsi="CMU Serif Roman"/>
           <w:sz w:val="20"/>
@@ -156,8 +123,6 @@
     </w:p>
     <w:p>
       <w:pPr>
-        <w:ind w:left="360"/>
-        <w:jc w:val="both"/>
         <w:rPr>
           <w:rFonts w:ascii="CMU Serif Roman" w:hAnsi="CMU Serif Roman"/>
           <w:sz w:val="20"/>
@@ -175,8 +140,6 @@
     </w:p>
     <w:p>
       <w:pPr>
-        <w:ind w:left="360"/>
-        <w:jc w:val="both"/>
         <w:rPr>
           <w:rFonts w:ascii="CMU Serif Roman" w:hAnsi="CMU Serif Roman"/>
           <w:sz w:val="20"/>
@@ -194,8 +157,6 @@
     </w:p>
     <w:p>
       <w:pPr>
-        <w:ind w:left="360"/>
-        <w:jc w:val="both"/>
         <w:rPr>
           <w:rFonts w:ascii="CMU Serif Roman" w:hAnsi="CMU Serif Roman"/>
           <w:sz w:val="20"/>
@@ -213,8 +174,6 @@
     </w:p>
     <w:p>
       <w:pPr>
-        <w:ind w:left="360"/>
-        <w:jc w:val="both"/>
         <w:rPr>
           <w:rFonts w:ascii="CMU Serif Roman" w:hAnsi="CMU Serif Roman"/>
           <w:sz w:val="20"/>
@@ -232,8 +191,6 @@
     </w:p>
     <w:p>
       <w:pPr>
-        <w:ind w:left="360"/>
-        <w:jc w:val="both"/>
         <w:rPr>
           <w:rFonts w:ascii="CMU Serif Roman" w:hAnsi="CMU Serif Roman"/>
           <w:sz w:val="20"/>
@@ -251,8 +208,6 @@
     </w:p>
     <w:p>
       <w:pPr>
-        <w:ind w:left="360"/>
-        <w:jc w:val="both"/>
         <w:rPr>
           <w:rFonts w:ascii="CMU Serif Roman" w:hAnsi="CMU Serif Roman"/>
           <w:sz w:val="20"/>
@@ -270,8 +225,6 @@
     </w:p>
     <w:p>
       <w:pPr>
-        <w:ind w:left="360"/>
-        <w:jc w:val="both"/>
         <w:rPr>
           <w:rFonts w:ascii="CMU Serif Roman" w:hAnsi="CMU Serif Roman"/>
           <w:sz w:val="20"/>
@@ -289,8 +242,6 @@
     </w:p>
     <w:p>
       <w:pPr>
-        <w:ind w:left="360"/>
-        <w:jc w:val="both"/>
         <w:rPr>
           <w:rFonts w:ascii="CMU Serif Roman" w:hAnsi="CMU Serif Roman"/>
           <w:sz w:val="20"/>
@@ -308,8 +259,6 @@
     </w:p>
     <w:p>
       <w:pPr>
-        <w:ind w:left="360"/>
-        <w:jc w:val="both"/>
         <w:rPr>
           <w:rFonts w:ascii="CMU Serif Roman" w:hAnsi="CMU Serif Roman"/>
           <w:sz w:val="20"/>
@@ -327,8 +276,6 @@
     </w:p>
     <w:p>
       <w:pPr>
-        <w:ind w:left="360"/>
-        <w:jc w:val="both"/>
         <w:rPr>
           <w:rFonts w:ascii="CMU Serif Roman" w:hAnsi="CMU Serif Roman"/>
           <w:sz w:val="20"/>
@@ -346,8 +293,6 @@
     </w:p>
     <w:p>
       <w:pPr>
-        <w:ind w:left="360"/>
-        <w:jc w:val="both"/>
         <w:rPr>
           <w:rFonts w:ascii="CMU Serif Roman" w:hAnsi="CMU Serif Roman"/>
           <w:sz w:val="20"/>
@@ -365,8 +310,6 @@
     </w:p>
     <w:p>
       <w:pPr>
-        <w:ind w:left="360"/>
-        <w:jc w:val="both"/>
         <w:rPr>
           <w:rFonts w:ascii="CMU Serif Roman" w:hAnsi="CMU Serif Roman"/>
           <w:sz w:val="20"/>
@@ -384,8 +327,6 @@
     </w:p>
     <w:p>
       <w:pPr>
-        <w:ind w:left="360"/>
-        <w:jc w:val="both"/>
         <w:rPr>
           <w:rFonts w:ascii="CMU Serif Roman" w:hAnsi="CMU Serif Roman"/>
           <w:sz w:val="20"/>
@@ -403,8 +344,6 @@
     </w:p>
     <w:p>
       <w:pPr>
-        <w:ind w:left="360"/>
-        <w:jc w:val="both"/>
         <w:rPr>
           <w:rFonts w:ascii="CMU Serif Roman" w:hAnsi="CMU Serif Roman"/>
           <w:sz w:val="20"/>
@@ -422,8 +361,6 @@
     </w:p>
     <w:p>
       <w:pPr>
-        <w:ind w:left="360"/>
-        <w:jc w:val="both"/>
         <w:rPr>
           <w:rFonts w:ascii="CMU Serif Roman" w:hAnsi="CMU Serif Roman"/>
           <w:sz w:val="20"/>
@@ -441,8 +378,6 @@
     </w:p>
     <w:p>
       <w:pPr>
-        <w:ind w:left="360"/>
-        <w:jc w:val="both"/>
         <w:rPr>
           <w:rFonts w:ascii="CMU Serif Roman" w:hAnsi="CMU Serif Roman"/>
           <w:sz w:val="20"/>
@@ -460,8 +395,6 @@
     </w:p>
     <w:p>
       <w:pPr>
-        <w:ind w:left="360"/>
-        <w:jc w:val="both"/>
         <w:rPr>
           <w:rFonts w:ascii="CMU Serif Roman" w:hAnsi="CMU Serif Roman"/>
           <w:sz w:val="20"/>
@@ -479,8 +412,6 @@
     </w:p>
     <w:p>
       <w:pPr>
-        <w:ind w:left="360"/>
-        <w:jc w:val="both"/>
         <w:rPr>
           <w:rFonts w:ascii="CMU Serif Roman" w:hAnsi="CMU Serif Roman"/>
           <w:sz w:val="20"/>
@@ -498,8 +429,6 @@
     </w:p>
     <w:p>
       <w:pPr>
-        <w:ind w:left="360"/>
-        <w:jc w:val="both"/>
         <w:rPr>
           <w:rFonts w:ascii="CMU Serif Roman" w:hAnsi="CMU Serif Roman"/>
           <w:sz w:val="20"/>
@@ -517,8 +446,6 @@
     </w:p>
     <w:p>
       <w:pPr>
-        <w:ind w:left="360"/>
-        <w:jc w:val="both"/>
         <w:rPr>
           <w:rFonts w:ascii="CMU Serif Roman" w:hAnsi="CMU Serif Roman"/>
           <w:sz w:val="20"/>
@@ -536,8 +463,6 @@
     </w:p>
     <w:p>
       <w:pPr>
-        <w:ind w:left="360"/>
-        <w:jc w:val="both"/>
         <w:rPr>
           <w:rFonts w:ascii="CMU Serif Roman" w:hAnsi="CMU Serif Roman"/>
           <w:sz w:val="20"/>
@@ -555,8 +480,6 @@
     </w:p>
     <w:p>
       <w:pPr>
-        <w:ind w:left="360"/>
-        <w:jc w:val="both"/>
         <w:rPr>
           <w:rFonts w:ascii="CMU Serif Roman" w:hAnsi="CMU Serif Roman"/>
           <w:sz w:val="20"/>
@@ -574,8 +497,6 @@
     </w:p>
     <w:p>
       <w:pPr>
-        <w:ind w:left="360"/>
-        <w:jc w:val="both"/>
         <w:rPr>
           <w:rFonts w:ascii="CMU Serif Roman" w:hAnsi="CMU Serif Roman"/>
           <w:sz w:val="20"/>
@@ -593,8 +514,6 @@
     </w:p>
     <w:p>
       <w:pPr>
-        <w:ind w:left="360"/>
-        <w:jc w:val="both"/>
         <w:rPr>
           <w:rFonts w:ascii="CMU Serif Roman" w:hAnsi="CMU Serif Roman"/>
           <w:sz w:val="20"/>
@@ -612,8 +531,6 @@
     </w:p>
     <w:p>
       <w:pPr>
-        <w:ind w:left="360"/>
-        <w:jc w:val="both"/>
         <w:rPr>
           <w:rFonts w:ascii="CMU Serif Roman" w:hAnsi="CMU Serif Roman"/>
           <w:sz w:val="20"/>
@@ -631,8 +548,6 @@
     </w:p>
     <w:p>
       <w:pPr>
-        <w:ind w:left="360"/>
-        <w:jc w:val="both"/>
         <w:rPr>
           <w:rFonts w:ascii="CMU Serif Roman" w:hAnsi="CMU Serif Roman"/>
           <w:sz w:val="20"/>
@@ -650,8 +565,6 @@
     </w:p>
     <w:p>
       <w:pPr>
-        <w:ind w:left="360"/>
-        <w:jc w:val="both"/>
         <w:rPr>
           <w:rFonts w:ascii="CMU Serif Roman" w:hAnsi="CMU Serif Roman"/>
           <w:sz w:val="20"/>
@@ -669,8 +582,6 @@
     </w:p>
     <w:p>
       <w:pPr>
-        <w:ind w:left="360"/>
-        <w:jc w:val="both"/>
         <w:rPr>
           <w:rFonts w:ascii="CMU Serif Roman" w:hAnsi="CMU Serif Roman"/>
           <w:sz w:val="20"/>
@@ -688,8 +599,6 @@
     </w:p>
     <w:p>
       <w:pPr>
-        <w:ind w:left="360"/>
-        <w:jc w:val="both"/>
         <w:rPr>
           <w:rFonts w:ascii="CMU Serif Roman" w:hAnsi="CMU Serif Roman"/>
           <w:sz w:val="20"/>
@@ -707,8 +616,6 @@
     </w:p>
     <w:p>
       <w:pPr>
-        <w:ind w:left="360"/>
-        <w:jc w:val="both"/>
         <w:rPr>
           <w:rFonts w:ascii="CMU Serif Roman" w:hAnsi="CMU Serif Roman"/>
           <w:sz w:val="20"/>
@@ -726,8 +633,6 @@
     </w:p>
     <w:p>
       <w:pPr>
-        <w:ind w:left="360"/>
-        <w:jc w:val="both"/>
         <w:rPr>
           <w:rFonts w:ascii="CMU Serif Roman" w:hAnsi="CMU Serif Roman"/>
           <w:sz w:val="20"/>
@@ -745,8 +650,6 @@
     </w:p>
     <w:p>
       <w:pPr>
-        <w:ind w:left="360"/>
-        <w:jc w:val="both"/>
         <w:rPr>
           <w:rFonts w:ascii="CMU Serif Roman" w:hAnsi="CMU Serif Roman"/>
           <w:sz w:val="20"/>
@@ -764,8 +667,6 @@
     </w:p>
     <w:p>
       <w:pPr>
-        <w:ind w:left="360"/>
-        <w:jc w:val="both"/>
         <w:rPr>
           <w:rFonts w:ascii="CMU Serif Roman" w:hAnsi="CMU Serif Roman"/>
           <w:sz w:val="20"/>
@@ -783,8 +684,6 @@
     </w:p>
     <w:p>
       <w:pPr>
-        <w:ind w:left="360"/>
-        <w:jc w:val="both"/>
         <w:rPr>
           <w:rFonts w:ascii="CMU Serif Roman" w:hAnsi="CMU Serif Roman"/>
           <w:sz w:val="20"/>
@@ -802,8 +701,6 @@
     </w:p>
     <w:p>
       <w:pPr>
-        <w:ind w:left="360"/>
-        <w:jc w:val="both"/>
         <w:rPr>
           <w:rFonts w:ascii="CMU Serif Roman" w:hAnsi="CMU Serif Roman"/>
           <w:sz w:val="20"/>
@@ -821,8 +718,6 @@
     </w:p>
     <w:p>
       <w:pPr>
-        <w:ind w:left="360"/>
-        <w:jc w:val="both"/>
         <w:rPr>
           <w:rFonts w:ascii="CMU Serif Roman" w:hAnsi="CMU Serif Roman"/>
           <w:sz w:val="20"/>
@@ -840,8 +735,6 @@
     </w:p>
     <w:p>
       <w:pPr>
-        <w:ind w:left="360"/>
-        <w:jc w:val="both"/>
         <w:rPr>
           <w:rFonts w:ascii="CMU Serif Roman" w:hAnsi="CMU Serif Roman"/>
           <w:sz w:val="20"/>
@@ -859,8 +752,6 @@
     </w:p>
     <w:p>
       <w:pPr>
-        <w:ind w:left="360"/>
-        <w:jc w:val="both"/>
         <w:rPr>
           <w:rFonts w:ascii="CMU Serif Roman" w:hAnsi="CMU Serif Roman"/>
           <w:sz w:val="20"/>
@@ -878,8 +769,6 @@
     </w:p>
     <w:p>
       <w:pPr>
-        <w:ind w:left="360"/>
-        <w:jc w:val="both"/>
         <w:rPr>
           <w:rFonts w:ascii="CMU Serif Roman" w:hAnsi="CMU Serif Roman"/>
           <w:sz w:val="20"/>
@@ -897,8 +786,6 @@
     </w:p>
     <w:p>
       <w:pPr>
-        <w:ind w:left="360"/>
-        <w:jc w:val="both"/>
         <w:rPr>
           <w:rFonts w:ascii="CMU Serif Roman" w:hAnsi="CMU Serif Roman"/>
           <w:sz w:val="20"/>
@@ -916,8 +803,6 @@
     </w:p>
     <w:p>
       <w:pPr>
-        <w:ind w:left="360"/>
-        <w:jc w:val="both"/>
         <w:rPr>
           <w:rFonts w:ascii="CMU Serif Roman" w:hAnsi="CMU Serif Roman"/>
           <w:sz w:val="20"/>
@@ -935,8 +820,6 @@
     </w:p>
     <w:p>
       <w:pPr>
-        <w:ind w:left="360"/>
-        <w:jc w:val="both"/>
         <w:rPr>
           <w:rFonts w:ascii="CMU Serif Roman" w:hAnsi="CMU Serif Roman"/>
           <w:sz w:val="20"/>
@@ -954,8 +837,6 @@
     </w:p>
     <w:p>
       <w:pPr>
-        <w:ind w:left="360"/>
-        <w:jc w:val="both"/>
         <w:rPr>
           <w:rFonts w:ascii="CMU Serif Roman" w:hAnsi="CMU Serif Roman"/>
           <w:sz w:val="20"/>
@@ -973,8 +854,23 @@
     </w:p>
     <w:p>
       <w:pPr>
-        <w:ind w:left="360"/>
-        <w:jc w:val="both"/>
+        <w:rPr>
+          <w:rFonts w:ascii="CMU Serif Roman" w:hAnsi="CMU Serif Roman"/>
+          <w:sz w:val="20"/>
+          <w:szCs w:val="20"/>
+        </w:rPr>
+      </w:pPr>
+      <w:r>
+        <w:rPr>
+          <w:rFonts w:ascii="CMU Serif Roman" w:hAnsi="CMU Serif Roman"/>
+          <w:sz w:val="20"/>
+          <w:szCs w:val="20"/>
+        </w:rPr>
+        <w:t>AggiungiArea</w:t>
+      </w:r>
+    </w:p>
+    <w:p>
+      <w:pPr>
         <w:rPr>
           <w:rFonts w:ascii="CMU Serif Roman" w:hAnsi="CMU Serif Roman"/>
           <w:sz w:val="20"/>
@@ -988,32 +884,11 @@
           <w:szCs w:val="20"/>
         </w:rPr>
         <w:lastRenderedPageBreak/>
-        <w:t>AggiungiArea</w:t>
-      </w:r>
-    </w:p>
-    <w:p>
-      <w:pPr>
-        <w:ind w:left="360"/>
-        <w:jc w:val="both"/>
-        <w:rPr>
-          <w:rFonts w:ascii="CMU Serif Roman" w:hAnsi="CMU Serif Roman"/>
-          <w:sz w:val="20"/>
-          <w:szCs w:val="20"/>
-        </w:rPr>
-      </w:pPr>
-      <w:r>
-        <w:rPr>
-          <w:rFonts w:ascii="CMU Serif Roman" w:hAnsi="CMU Serif Roman"/>
-          <w:sz w:val="20"/>
-          <w:szCs w:val="20"/>
-        </w:rPr>
         <w:t>RimuoviArea</w:t>
       </w:r>
     </w:p>
     <w:p>
       <w:pPr>
-        <w:ind w:left="360"/>
-        <w:jc w:val="both"/>
         <w:rPr>
           <w:rFonts w:ascii="CMU Serif Roman" w:hAnsi="CMU Serif Roman"/>
           <w:sz w:val="20"/>
@@ -1031,8 +906,6 @@
     </w:p>
     <w:p>
       <w:pPr>
-        <w:ind w:left="360"/>
-        <w:jc w:val="both"/>
         <w:rPr>
           <w:rFonts w:ascii="CMU Serif Roman" w:hAnsi="CMU Serif Roman"/>
           <w:sz w:val="20"/>
@@ -1050,8 +923,6 @@
     </w:p>
     <w:p>
       <w:pPr>
-        <w:ind w:left="360"/>
-        <w:jc w:val="both"/>
         <w:rPr>
           <w:rFonts w:ascii="CMU Serif Roman" w:hAnsi="CMU Serif Roman"/>
           <w:sz w:val="20"/>
@@ -1069,8 +940,6 @@
     </w:p>
     <w:p>
       <w:pPr>
-        <w:ind w:left="360"/>
-        <w:jc w:val="both"/>
         <w:rPr>
           <w:rFonts w:ascii="CMU Serif Roman" w:hAnsi="CMU Serif Roman"/>
           <w:sz w:val="20"/>
@@ -1088,8 +957,6 @@
     </w:p>
     <w:p>
       <w:pPr>
-        <w:ind w:left="360"/>
-        <w:jc w:val="both"/>
         <w:rPr>
           <w:rFonts w:ascii="CMU Serif Roman" w:hAnsi="CMU Serif Roman"/>
           <w:sz w:val="20"/>
@@ -1107,8 +974,6 @@
     </w:p>
     <w:p>
       <w:pPr>
-        <w:ind w:left="360"/>
-        <w:jc w:val="both"/>
         <w:rPr>
           <w:rFonts w:ascii="CMU Serif Roman" w:hAnsi="CMU Serif Roman"/>
           <w:sz w:val="20"/>
@@ -1126,8 +991,6 @@
     </w:p>
     <w:p>
       <w:pPr>
-        <w:ind w:left="360"/>
-        <w:jc w:val="both"/>
         <w:rPr>
           <w:rFonts w:ascii="CMU Serif Roman" w:hAnsi="CMU Serif Roman"/>
           <w:sz w:val="20"/>
@@ -1145,8 +1008,6 @@
     </w:p>
     <w:p>
       <w:pPr>
-        <w:ind w:left="360"/>
-        <w:jc w:val="both"/>
         <w:rPr>
           <w:rFonts w:ascii="CMU Serif Roman" w:hAnsi="CMU Serif Roman"/>
           <w:sz w:val="20"/>
@@ -1164,8 +1025,6 @@
     </w:p>
     <w:p>
       <w:pPr>
-        <w:ind w:left="360"/>
-        <w:jc w:val="both"/>
         <w:rPr>
           <w:rFonts w:ascii="CMU Serif Roman" w:hAnsi="CMU Serif Roman"/>
           <w:sz w:val="20"/>
@@ -1183,8 +1042,6 @@
     </w:p>
     <w:p>
       <w:pPr>
-        <w:ind w:left="360"/>
-        <w:jc w:val="both"/>
         <w:rPr>
           <w:rFonts w:ascii="CMU Serif Roman" w:hAnsi="CMU Serif Roman"/>
           <w:sz w:val="20"/>
@@ -1202,8 +1059,6 @@
     </w:p>
     <w:p>
       <w:pPr>
-        <w:ind w:left="360"/>
-        <w:jc w:val="both"/>
         <w:rPr>
           <w:rFonts w:ascii="CMU Serif Roman" w:hAnsi="CMU Serif Roman"/>
           <w:sz w:val="20"/>
@@ -1221,8 +1076,6 @@
     </w:p>
     <w:p>
       <w:pPr>
-        <w:ind w:left="360"/>
-        <w:jc w:val="both"/>
         <w:rPr>
           <w:rFonts w:ascii="CMU Serif Roman" w:hAnsi="CMU Serif Roman"/>
           <w:sz w:val="20"/>
@@ -1240,8 +1093,6 @@
     </w:p>
     <w:p>
       <w:pPr>
-        <w:ind w:left="360"/>
-        <w:jc w:val="both"/>
         <w:rPr>
           <w:rFonts w:ascii="CMU Serif Roman" w:hAnsi="CMU Serif Roman"/>
           <w:sz w:val="20"/>
@@ -1259,8 +1110,6 @@
     </w:p>
     <w:p>
       <w:pPr>
-        <w:ind w:left="360"/>
-        <w:jc w:val="both"/>
         <w:rPr>
           <w:rFonts w:ascii="CMU Serif Roman" w:hAnsi="CMU Serif Roman"/>
           <w:sz w:val="20"/>
@@ -1278,8 +1127,6 @@
     </w:p>
     <w:p>
       <w:pPr>
-        <w:ind w:left="360"/>
-        <w:jc w:val="both"/>
         <w:rPr>
           <w:rFonts w:ascii="CMU Serif Roman" w:hAnsi="CMU Serif Roman"/>
           <w:sz w:val="20"/>
@@ -1297,8 +1144,6 @@
     </w:p>
     <w:p>
       <w:pPr>
-        <w:ind w:left="360"/>
-        <w:jc w:val="both"/>
         <w:rPr>
           <w:rFonts w:ascii="CMU Serif Roman" w:hAnsi="CMU Serif Roman"/>
           <w:sz w:val="20"/>
@@ -1316,8 +1161,6 @@
     </w:p>
     <w:p>
       <w:pPr>
-        <w:ind w:left="360"/>
-        <w:jc w:val="both"/>
         <w:rPr>
           <w:rFonts w:ascii="CMU Serif Roman" w:hAnsi="CMU Serif Roman"/>
           <w:sz w:val="20"/>
@@ -1335,8 +1178,6 @@
     </w:p>
     <w:p>
       <w:pPr>
-        <w:ind w:left="360"/>
-        <w:jc w:val="both"/>
         <w:rPr>
           <w:rFonts w:ascii="CMU Serif Roman" w:hAnsi="CMU Serif Roman"/>
           <w:sz w:val="20"/>
@@ -1354,8 +1195,6 @@
     </w:p>
     <w:p>
       <w:pPr>
-        <w:ind w:left="360"/>
-        <w:jc w:val="both"/>
         <w:rPr>
           <w:rFonts w:ascii="CMU Serif Roman" w:hAnsi="CMU Serif Roman"/>
           <w:sz w:val="20"/>
@@ -1373,8 +1212,6 @@
     </w:p>
     <w:p>
       <w:pPr>
-        <w:ind w:left="360"/>
-        <w:jc w:val="both"/>
         <w:rPr>
           <w:rFonts w:ascii="CMU Serif Roman" w:hAnsi="CMU Serif Roman"/>
           <w:sz w:val="20"/>
@@ -1392,8 +1229,6 @@
     </w:p>
     <w:p>
       <w:pPr>
-        <w:ind w:left="360"/>
-        <w:jc w:val="both"/>
         <w:rPr>
           <w:rFonts w:ascii="CMU Serif Roman" w:hAnsi="CMU Serif Roman"/>
           <w:sz w:val="20"/>
@@ -1411,8 +1246,6 @@
     </w:p>
     <w:p>
       <w:pPr>
-        <w:ind w:left="360"/>
-        <w:jc w:val="both"/>
         <w:rPr>
           <w:rFonts w:ascii="CMU Serif Roman" w:hAnsi="CMU Serif Roman"/>
           <w:sz w:val="20"/>
@@ -1430,8 +1263,6 @@
     </w:p>
     <w:p>
       <w:pPr>
-        <w:ind w:left="360"/>
-        <w:jc w:val="both"/>
         <w:rPr>
           <w:rFonts w:ascii="CMU Serif Roman" w:hAnsi="CMU Serif Roman"/>
           <w:sz w:val="20"/>
@@ -1449,8 +1280,6 @@
     </w:p>
     <w:p>
       <w:pPr>
-        <w:ind w:left="360"/>
-        <w:jc w:val="both"/>
         <w:rPr>
           <w:rFonts w:ascii="CMU Serif Roman" w:hAnsi="CMU Serif Roman"/>
           <w:sz w:val="20"/>
@@ -1468,8 +1297,6 @@
     </w:p>
     <w:p>
       <w:pPr>
-        <w:ind w:left="360"/>
-        <w:jc w:val="both"/>
         <w:rPr>
           <w:rFonts w:ascii="CMU Serif Roman" w:hAnsi="CMU Serif Roman"/>
           <w:sz w:val="20"/>
@@ -1487,8 +1314,6 @@
     </w:p>
     <w:p>
       <w:pPr>
-        <w:ind w:left="360"/>
-        <w:jc w:val="both"/>
         <w:rPr>
           <w:rFonts w:ascii="CMU Serif Roman" w:hAnsi="CMU Serif Roman"/>
           <w:sz w:val="20"/>
@@ -1506,8 +1331,6 @@
     </w:p>
     <w:p>
       <w:pPr>
-        <w:ind w:left="360"/>
-        <w:jc w:val="both"/>
         <w:rPr>
           <w:rFonts w:ascii="CMU Serif Roman" w:hAnsi="CMU Serif Roman"/>
           <w:sz w:val="20"/>
@@ -1525,8 +1348,6 @@
     </w:p>
     <w:p>
       <w:pPr>
-        <w:ind w:left="360"/>
-        <w:jc w:val="both"/>
         <w:rPr>
           <w:rFonts w:ascii="CMU Serif Roman" w:hAnsi="CMU Serif Roman"/>
           <w:sz w:val="20"/>
@@ -1544,8 +1365,6 @@
     </w:p>
     <w:p>
       <w:pPr>
-        <w:ind w:left="360"/>
-        <w:jc w:val="both"/>
         <w:rPr>
           <w:rFonts w:ascii="CMU Serif Roman" w:hAnsi="CMU Serif Roman"/>
           <w:sz w:val="20"/>
@@ -1563,8 +1382,6 @@
     </w:p>
     <w:p>
       <w:pPr>
-        <w:ind w:left="360"/>
-        <w:jc w:val="both"/>
         <w:rPr>
           <w:rFonts w:ascii="CMU Serif Roman" w:hAnsi="CMU Serif Roman"/>
           <w:sz w:val="20"/>
@@ -1582,8 +1399,6 @@
     </w:p>
     <w:p>
       <w:pPr>
-        <w:ind w:left="360"/>
-        <w:jc w:val="both"/>
         <w:rPr>
           <w:rFonts w:ascii="CMU Serif Roman" w:hAnsi="CMU Serif Roman"/>
           <w:sz w:val="20"/>
@@ -1601,8 +1416,6 @@
     </w:p>
     <w:p>
       <w:pPr>
-        <w:ind w:left="360"/>
-        <w:jc w:val="both"/>
         <w:rPr>
           <w:rFonts w:ascii="CMU Serif Roman" w:hAnsi="CMU Serif Roman"/>
           <w:sz w:val="20"/>
@@ -1620,8 +1433,6 @@
     </w:p>
     <w:p>
       <w:pPr>
-        <w:ind w:left="360"/>
-        <w:jc w:val="both"/>
         <w:rPr>
           <w:rFonts w:ascii="CMU Serif Roman" w:hAnsi="CMU Serif Roman"/>
           <w:sz w:val="20"/>
@@ -1639,8 +1450,6 @@
     </w:p>
     <w:p>
       <w:pPr>
-        <w:ind w:left="360"/>
-        <w:jc w:val="both"/>
         <w:rPr>
           <w:rFonts w:ascii="CMU Serif Roman" w:hAnsi="CMU Serif Roman"/>
           <w:sz w:val="20"/>
@@ -1658,8 +1467,6 @@
     </w:p>
     <w:p>
       <w:pPr>
-        <w:ind w:left="360"/>
-        <w:jc w:val="both"/>
         <w:rPr>
           <w:rFonts w:ascii="CMU Serif Roman" w:hAnsi="CMU Serif Roman"/>
           <w:sz w:val="20"/>
@@ -1677,8 +1484,6 @@
     </w:p>
     <w:p>
       <w:pPr>
-        <w:ind w:left="360"/>
-        <w:jc w:val="both"/>
         <w:rPr>
           <w:rFonts w:ascii="CMU Serif Roman" w:hAnsi="CMU Serif Roman"/>
           <w:sz w:val="20"/>
@@ -1696,8 +1501,6 @@
     </w:p>
     <w:p>
       <w:pPr>
-        <w:ind w:left="360"/>
-        <w:jc w:val="both"/>
         <w:rPr>
           <w:rFonts w:ascii="CMU Serif Roman" w:hAnsi="CMU Serif Roman"/>
           <w:sz w:val="20"/>
@@ -1715,8 +1518,6 @@
     </w:p>
     <w:p>
       <w:pPr>
-        <w:ind w:left="360"/>
-        <w:jc w:val="both"/>
         <w:rPr>
           <w:rFonts w:ascii="CMU Serif Roman" w:hAnsi="CMU Serif Roman"/>
           <w:sz w:val="20"/>
@@ -1734,8 +1535,6 @@
     </w:p>
     <w:p>
       <w:pPr>
-        <w:ind w:left="360"/>
-        <w:jc w:val="both"/>
         <w:rPr>
           <w:rFonts w:ascii="CMU Serif Roman" w:hAnsi="CMU Serif Roman"/>
           <w:sz w:val="20"/>
@@ -1753,8 +1552,6 @@
     </w:p>
     <w:p>
       <w:pPr>
-        <w:ind w:left="360"/>
-        <w:jc w:val="both"/>
         <w:rPr>
           <w:rFonts w:ascii="CMU Serif Roman" w:hAnsi="CMU Serif Roman"/>
           <w:sz w:val="20"/>
@@ -1772,8 +1569,6 @@
     </w:p>
     <w:p>
       <w:pPr>
-        <w:ind w:left="360"/>
-        <w:jc w:val="both"/>
         <w:rPr>
           <w:rFonts w:ascii="CMU Serif Roman" w:hAnsi="CMU Serif Roman"/>
           <w:sz w:val="20"/>
@@ -1791,8 +1586,6 @@
     </w:p>
     <w:p>
       <w:pPr>
-        <w:ind w:left="360"/>
-        <w:jc w:val="both"/>
         <w:rPr>
           <w:rFonts w:ascii="CMU Serif Roman" w:hAnsi="CMU Serif Roman"/>
           <w:sz w:val="20"/>
@@ -1810,8 +1603,6 @@
     </w:p>
     <w:p>
       <w:pPr>
-        <w:ind w:left="360"/>
-        <w:jc w:val="both"/>
         <w:rPr>
           <w:rFonts w:ascii="CMU Serif Roman" w:hAnsi="CMU Serif Roman"/>
           <w:sz w:val="20"/>
@@ -1829,8 +1620,6 @@
     </w:p>
     <w:p>
       <w:pPr>
-        <w:ind w:left="360"/>
-        <w:jc w:val="both"/>
         <w:rPr>
           <w:rFonts w:ascii="CMU Serif Roman" w:hAnsi="CMU Serif Roman"/>
           <w:sz w:val="20"/>
@@ -1848,8 +1637,6 @@
     </w:p>
     <w:p>
       <w:pPr>
-        <w:ind w:left="360"/>
-        <w:jc w:val="both"/>
         <w:rPr>
           <w:rFonts w:ascii="CMU Serif Roman" w:hAnsi="CMU Serif Roman"/>
           <w:sz w:val="20"/>
@@ -1867,8 +1654,6 @@
     </w:p>
     <w:p>
       <w:pPr>
-        <w:ind w:left="360"/>
-        <w:jc w:val="both"/>
         <w:rPr>
           <w:rFonts w:ascii="CMU Serif Roman" w:hAnsi="CMU Serif Roman"/>
           <w:sz w:val="20"/>
@@ -1886,8 +1671,6 @@
     </w:p>
     <w:p>
       <w:pPr>
-        <w:ind w:left="360"/>
-        <w:jc w:val="both"/>
         <w:rPr>
           <w:rFonts w:ascii="CMU Serif Roman" w:hAnsi="CMU Serif Roman"/>
           <w:sz w:val="20"/>
@@ -1905,8 +1688,6 @@
     </w:p>
     <w:p>
       <w:pPr>
-        <w:ind w:left="360"/>
-        <w:jc w:val="both"/>
         <w:rPr>
           <w:rFonts w:ascii="CMU Serif Roman" w:hAnsi="CMU Serif Roman"/>
           <w:sz w:val="20"/>
@@ -1924,8 +1705,6 @@
     </w:p>
     <w:p>
       <w:pPr>
-        <w:ind w:left="360"/>
-        <w:jc w:val="both"/>
         <w:rPr>
           <w:rFonts w:ascii="CMU Serif Roman" w:hAnsi="CMU Serif Roman"/>
           <w:sz w:val="20"/>
@@ -1943,8 +1722,23 @@
     </w:p>
     <w:p>
       <w:pPr>
-        <w:ind w:left="360"/>
-        <w:jc w:val="both"/>
+        <w:rPr>
+          <w:rFonts w:ascii="CMU Serif Roman" w:hAnsi="CMU Serif Roman"/>
+          <w:sz w:val="20"/>
+          <w:szCs w:val="20"/>
+        </w:rPr>
+      </w:pPr>
+      <w:r>
+        <w:rPr>
+          <w:rFonts w:ascii="CMU Serif Roman" w:hAnsi="CMU Serif Roman"/>
+          <w:sz w:val="20"/>
+          <w:szCs w:val="20"/>
+        </w:rPr>
+        <w:t>AggiungiTipoGuasto</w:t>
+      </w:r>
+    </w:p>
+    <w:p>
+      <w:pPr>
         <w:rPr>
           <w:rFonts w:ascii="CMU Serif Roman" w:hAnsi="CMU Serif Roman"/>
           <w:sz w:val="20"/>
@@ -1958,32 +1752,11 @@
           <w:szCs w:val="20"/>
         </w:rPr>
         <w:lastRenderedPageBreak/>
-        <w:t>AggiungiTipoGuasto</w:t>
-      </w:r>
-    </w:p>
-    <w:p>
-      <w:pPr>
-        <w:ind w:left="360"/>
-        <w:jc w:val="both"/>
-        <w:rPr>
-          <w:rFonts w:ascii="CMU Serif Roman" w:hAnsi="CMU Serif Roman"/>
-          <w:sz w:val="20"/>
-          <w:szCs w:val="20"/>
-        </w:rPr>
-      </w:pPr>
-      <w:r>
-        <w:rPr>
-          <w:rFonts w:ascii="CMU Serif Roman" w:hAnsi="CMU Serif Roman"/>
-          <w:sz w:val="20"/>
-          <w:szCs w:val="20"/>
-        </w:rPr>
         <w:t>RimuoviTipoGuasto</w:t>
       </w:r>
     </w:p>
     <w:p>
       <w:pPr>
-        <w:ind w:left="360"/>
-        <w:jc w:val="both"/>
         <w:rPr>
           <w:rFonts w:ascii="CMU Serif Roman" w:hAnsi="CMU Serif Roman"/>
           <w:sz w:val="20"/>
@@ -2001,8 +1774,6 @@
     </w:p>
     <w:p>
       <w:pPr>
-        <w:ind w:left="360"/>
-        <w:jc w:val="both"/>
         <w:rPr>
           <w:rFonts w:ascii="CMU Serif Roman" w:hAnsi="CMU Serif Roman"/>
           <w:sz w:val="20"/>
@@ -2020,8 +1791,6 @@
     </w:p>
     <w:p>
       <w:pPr>
-        <w:ind w:left="360"/>
-        <w:jc w:val="both"/>
         <w:rPr>
           <w:rFonts w:ascii="CMU Serif Roman" w:hAnsi="CMU Serif Roman"/>
           <w:sz w:val="20"/>
@@ -2039,8 +1808,6 @@
     </w:p>
     <w:p>
       <w:pPr>
-        <w:ind w:left="360"/>
-        <w:jc w:val="both"/>
         <w:rPr>
           <w:rFonts w:ascii="CMU Serif Roman" w:hAnsi="CMU Serif Roman"/>
           <w:sz w:val="20"/>
@@ -2058,8 +1825,6 @@
     </w:p>
     <w:p>
       <w:pPr>
-        <w:ind w:left="360"/>
-        <w:jc w:val="both"/>
         <w:rPr>
           <w:rFonts w:ascii="CMU Serif Roman" w:hAnsi="CMU Serif Roman"/>
           <w:sz w:val="20"/>
@@ -2077,8 +1842,6 @@
     </w:p>
     <w:p>
       <w:pPr>
-        <w:ind w:left="360"/>
-        <w:jc w:val="both"/>
         <w:rPr>
           <w:rFonts w:ascii="CMU Serif Roman" w:hAnsi="CMU Serif Roman"/>
           <w:sz w:val="20"/>
@@ -2096,8 +1859,6 @@
     </w:p>
     <w:p>
       <w:pPr>
-        <w:ind w:left="360"/>
-        <w:jc w:val="both"/>
         <w:rPr>
           <w:rFonts w:ascii="CMU Serif Roman" w:hAnsi="CMU Serif Roman"/>
           <w:sz w:val="20"/>
@@ -2115,8 +1876,6 @@
     </w:p>
     <w:p>
       <w:pPr>
-        <w:ind w:left="360"/>
-        <w:jc w:val="both"/>
         <w:rPr>
           <w:rFonts w:ascii="CMU Serif Roman" w:hAnsi="CMU Serif Roman"/>
           <w:sz w:val="20"/>
@@ -2134,27 +1893,23 @@
     </w:p>
     <w:p>
       <w:pPr>
-        <w:ind w:left="360"/>
-        <w:jc w:val="both"/>
-        <w:rPr>
-          <w:rFonts w:ascii="CMU Serif Roman" w:hAnsi="CMU Serif Roman"/>
-          <w:sz w:val="20"/>
-          <w:szCs w:val="20"/>
-        </w:rPr>
-      </w:pPr>
-      <w:r>
-        <w:rPr>
-          <w:rFonts w:ascii="CMU Serif Roman" w:hAnsi="CMU Serif Roman"/>
-          <w:sz w:val="20"/>
-          <w:szCs w:val="20"/>
-        </w:rPr>
-        <w:t xml:space="preserve">GestioneAssegnazioniMezzoCorsaTurnoAutista </w:t>
-      </w:r>
-    </w:p>
-    <w:p>
-      <w:pPr>
-        <w:ind w:left="360"/>
-        <w:jc w:val="both"/>
+        <w:rPr>
+          <w:rFonts w:ascii="CMU Serif Roman" w:hAnsi="CMU Serif Roman"/>
+          <w:sz w:val="20"/>
+          <w:szCs w:val="20"/>
+        </w:rPr>
+      </w:pPr>
+      <w:r>
+        <w:rPr>
+          <w:rFonts w:ascii="CMU Serif Roman" w:hAnsi="CMU Serif Roman"/>
+          <w:sz w:val="20"/>
+          <w:szCs w:val="20"/>
+        </w:rPr>
+        <w:t>GestioneAssegnazioniMezzoCorsaTurnoAutista</w:t>
+      </w:r>
+    </w:p>
+    <w:p>
+      <w:pPr>
         <w:rPr>
           <w:rFonts w:ascii="CMU Serif Roman" w:hAnsi="CMU Serif Roman"/>
           <w:sz w:val="20"/>
@@ -2172,8 +1927,6 @@
     </w:p>
     <w:p>
       <w:pPr>
-        <w:ind w:left="360"/>
-        <w:jc w:val="both"/>
         <w:rPr>
           <w:rFonts w:ascii="CMU Serif Roman" w:hAnsi="CMU Serif Roman"/>
           <w:sz w:val="20"/>
@@ -2191,8 +1944,6 @@
     </w:p>
     <w:p>
       <w:pPr>
-        <w:ind w:left="360"/>
-        <w:jc w:val="both"/>
         <w:rPr>
           <w:rFonts w:ascii="CMU Serif Roman" w:hAnsi="CMU Serif Roman"/>
           <w:sz w:val="20"/>
@@ -2210,8 +1961,6 @@
     </w:p>
     <w:p>
       <w:pPr>
-        <w:ind w:left="360"/>
-        <w:jc w:val="both"/>
         <w:rPr>
           <w:rFonts w:ascii="CMU Serif Roman" w:hAnsi="CMU Serif Roman"/>
           <w:sz w:val="20"/>
@@ -2229,8 +1978,6 @@
     </w:p>
     <w:p>
       <w:pPr>
-        <w:ind w:left="360"/>
-        <w:jc w:val="both"/>
         <w:rPr>
           <w:rFonts w:ascii="CMU Serif Roman" w:hAnsi="CMU Serif Roman"/>
           <w:sz w:val="20"/>
@@ -2248,8 +1995,6 @@
     </w:p>
     <w:p>
       <w:pPr>
-        <w:ind w:left="360"/>
-        <w:jc w:val="both"/>
         <w:rPr>
           <w:rFonts w:ascii="CMU Serif Roman" w:hAnsi="CMU Serif Roman"/>
           <w:sz w:val="20"/>
@@ -2267,8 +2012,6 @@
     </w:p>
     <w:p>
       <w:pPr>
-        <w:ind w:left="360"/>
-        <w:jc w:val="both"/>
         <w:rPr>
           <w:rFonts w:ascii="CMU Serif Roman" w:hAnsi="CMU Serif Roman"/>
           <w:sz w:val="20"/>
@@ -2286,8 +2029,6 @@
     </w:p>
     <w:p>
       <w:pPr>
-        <w:ind w:left="360"/>
-        <w:jc w:val="both"/>
         <w:rPr>
           <w:rFonts w:ascii="CMU Serif Roman" w:hAnsi="CMU Serif Roman"/>
           <w:sz w:val="20"/>
@@ -2305,8 +2046,6 @@
     </w:p>
     <w:p>
       <w:pPr>
-        <w:ind w:left="360"/>
-        <w:jc w:val="both"/>
         <w:rPr>
           <w:rFonts w:ascii="CMU Serif Roman" w:hAnsi="CMU Serif Roman"/>
           <w:sz w:val="20"/>
@@ -2324,8 +2063,6 @@
     </w:p>
     <w:p>
       <w:pPr>
-        <w:ind w:left="360"/>
-        <w:jc w:val="both"/>
         <w:rPr>
           <w:rFonts w:ascii="CMU Serif Roman" w:hAnsi="CMU Serif Roman"/>
           <w:sz w:val="20"/>
@@ -2343,8 +2080,6 @@
     </w:p>
     <w:p>
       <w:pPr>
-        <w:ind w:left="360"/>
-        <w:jc w:val="both"/>
         <w:rPr>
           <w:rFonts w:ascii="CMU Serif Roman" w:hAnsi="CMU Serif Roman"/>
           <w:sz w:val="20"/>
@@ -2362,8 +2097,6 @@
     </w:p>
     <w:p>
       <w:pPr>
-        <w:ind w:left="360"/>
-        <w:jc w:val="both"/>
         <w:rPr>
           <w:rFonts w:ascii="CMU Serif Roman" w:hAnsi="CMU Serif Roman"/>
           <w:sz w:val="20"/>
@@ -2381,8 +2114,6 @@
     </w:p>
     <w:p>
       <w:pPr>
-        <w:ind w:left="360"/>
-        <w:jc w:val="both"/>
         <w:rPr>
           <w:rFonts w:ascii="CMU Serif Roman" w:hAnsi="CMU Serif Roman"/>
           <w:sz w:val="20"/>
@@ -2400,8 +2131,6 @@
     </w:p>
     <w:p>
       <w:pPr>
-        <w:ind w:left="360"/>
-        <w:jc w:val="both"/>
         <w:rPr>
           <w:rFonts w:ascii="CMU Serif Roman" w:hAnsi="CMU Serif Roman"/>
           <w:sz w:val="20"/>
@@ -2419,8 +2148,6 @@
     </w:p>
     <w:p>
       <w:pPr>
-        <w:ind w:left="360"/>
-        <w:jc w:val="both"/>
         <w:rPr>
           <w:rFonts w:ascii="CMU Serif Roman" w:hAnsi="CMU Serif Roman"/>
           <w:sz w:val="20"/>
@@ -2438,8 +2165,6 @@
     </w:p>
     <w:p>
       <w:pPr>
-        <w:ind w:left="360"/>
-        <w:jc w:val="both"/>
         <w:rPr>
           <w:rFonts w:ascii="CMU Serif Roman" w:hAnsi="CMU Serif Roman"/>
           <w:sz w:val="20"/>
@@ -2457,8 +2182,6 @@
     </w:p>
     <w:p>
       <w:pPr>
-        <w:ind w:left="360"/>
-        <w:jc w:val="both"/>
         <w:rPr>
           <w:rFonts w:ascii="CMU Serif Roman" w:hAnsi="CMU Serif Roman"/>
           <w:sz w:val="20"/>
@@ -2475,15 +2198,6 @@
       </w:r>
     </w:p>
     <w:p>
-      <w:pPr>
-        <w:ind w:left="360"/>
-        <w:jc w:val="both"/>
-        <w:rPr>
-          <w:rFonts w:ascii="CMU Serif Roman" w:hAnsi="CMU Serif Roman"/>
-          <w:sz w:val="20"/>
-          <w:szCs w:val="20"/>
-        </w:rPr>
-      </w:pPr>
       <w:r>
         <w:rPr>
           <w:rFonts w:ascii="CMU Serif Roman" w:hAnsi="CMU Serif Roman"/>
@@ -2492,17 +2206,6 @@
         </w:rPr>
         <w:t>AggiornamentoManutenzioneNonOrdinariaDittaEsterna</w:t>
       </w:r>
-    </w:p>
-    <w:p>
-      <w:pPr>
-        <w:ind w:left="360"/>
-        <w:jc w:val="both"/>
-        <w:rPr>
-          <w:rFonts w:ascii="CMU Serif Roman" w:hAnsi="CMU Serif Roman"/>
-          <w:sz w:val="20"/>
-          <w:szCs w:val="20"/>
-        </w:rPr>
-      </w:pPr>
     </w:p>
     <w:sectPr>
       <w:pgSz w:w="11906" w:h="16838"/>

</xml_diff>

<commit_message>
update tabelleCasiUso.docx and PDF
</commit_message>
<xml_diff>
--- a/analisi/tabelle_e_glossario/elenco_tabelle_casi_uso.docx
+++ b/analisi/tabelle_e_glossario/elenco_tabelle_casi_uso.docx
@@ -2198,6 +2198,13 @@
       </w:r>
     </w:p>
     <w:p>
+      <w:pPr>
+        <w:rPr>
+          <w:rFonts w:ascii="CMU Serif Roman" w:hAnsi="CMU Serif Roman"/>
+          <w:sz w:val="20"/>
+          <w:szCs w:val="20"/>
+        </w:rPr>
+      </w:pPr>
       <w:r>
         <w:rPr>
           <w:rFonts w:ascii="CMU Serif Roman" w:hAnsi="CMU Serif Roman"/>
@@ -2205,6 +2212,16 @@
           <w:szCs w:val="20"/>
         </w:rPr>
         <w:t>AggiornamentoManutenzioneNonOrdinariaDittaEsterna</w:t>
+      </w:r>
+    </w:p>
+    <w:p>
+      <w:r>
+        <w:rPr>
+          <w:rFonts w:ascii="CMU Serif Roman" w:hAnsi="CMU Serif Roman"/>
+          <w:sz w:val="20"/>
+          <w:szCs w:val="20"/>
+        </w:rPr>
+        <w:t>RitardoConsistente</w:t>
       </w:r>
     </w:p>
     <w:sectPr>

</xml_diff>